<commit_message>
added methods for determine transport task
</commit_message>
<xml_diff>
--- a/курсовая Смирнов/Kursovaya_Смирнов.docx
+++ b/курсовая Смирнов/Kursovaya_Смирнов.docx
@@ -1330,7 +1330,14 @@
         <w:rPr>
           <w:lang w:eastAsia="zh-CN"/>
         </w:rPr>
-        <w:t xml:space="preserve">_________  </w:t>
+        <w:t>________</w:t>
+      </w:r>
+      <w:proofErr w:type="gramStart"/>
+      <w:r>
+        <w:rPr>
+          <w:lang w:eastAsia="zh-CN"/>
+        </w:rPr>
+        <w:t xml:space="preserve">_  </w:t>
       </w:r>
       <w:r>
         <w:rPr>
@@ -1343,7 +1350,15 @@
           <w:u w:val="single"/>
           <w:lang w:eastAsia="zh-CN"/>
         </w:rPr>
-        <w:t xml:space="preserve">.т.н., профессор </w:t>
+        <w:t>.т.н.</w:t>
+      </w:r>
+      <w:proofErr w:type="gramEnd"/>
+      <w:r>
+        <w:rPr>
+          <w:u w:val="single"/>
+          <w:lang w:eastAsia="zh-CN"/>
+        </w:rPr>
+        <w:t xml:space="preserve">, профессор </w:t>
       </w:r>
       <w:r>
         <w:rPr>
@@ -1391,6 +1406,7 @@
           <w:lang w:eastAsia="zh-CN"/>
         </w:rPr>
       </w:pPr>
+      <w:proofErr w:type="gramStart"/>
       <w:r>
         <w:rPr>
           <w:lang w:eastAsia="zh-CN"/>
@@ -1402,7 +1418,15 @@
           <w:u w:val="single"/>
           <w:lang w:eastAsia="zh-CN"/>
         </w:rPr>
-        <w:t xml:space="preserve">    </w:t>
+        <w:t xml:space="preserve">  </w:t>
+      </w:r>
+      <w:proofErr w:type="gramEnd"/>
+      <w:r>
+        <w:rPr>
+          <w:u w:val="single"/>
+          <w:lang w:eastAsia="zh-CN"/>
+        </w:rPr>
+        <w:t xml:space="preserve">  </w:t>
       </w:r>
       <w:r>
         <w:rPr>
@@ -3143,8 +3167,10 @@
           <w:sz w:val="28"/>
           <w:szCs w:val="28"/>
         </w:rPr>
-        <w:t xml:space="preserve"> и размещения транспортных агентов - один из наиболее важных классов задач транспортной логистики. </w:t>
-      </w:r>
+        <w:t xml:space="preserve"> и размещения транспортных агентов - один из наиболее важных классов задач транспортной логистик</w:t>
+      </w:r>
+      <w:bookmarkStart w:id="2" w:name="_GoBack"/>
+      <w:bookmarkEnd w:id="2"/>
       <w:r>
         <w:rPr>
           <w:bCs/>
@@ -3153,7 +3179,7 @@
           <w:sz w:val="28"/>
           <w:szCs w:val="28"/>
         </w:rPr>
-        <w:t>Ц</w:t>
+        <w:t xml:space="preserve">и. </w:t>
       </w:r>
       <w:r>
         <w:rPr>
@@ -3163,7 +3189,47 @@
           <w:sz w:val="28"/>
           <w:szCs w:val="28"/>
         </w:rPr>
-        <w:t>елью является минимизация стоимости транспортировки грузов потребителям. Встречаются задачи и с другой целевой функцией (например, временем доставки грузов), но их, как правило, можно переформулировать таким образом, что целевая функция будет носить экономический смысл. На сегодняшний день сформулировано много подобных задач, в которых учитываются различные реальные ограничения, разработан ряд алгоритмов приближенного поиска оптимальных решений -для большинства задач нахождение точного решения является сложным в вычислительном отношении. Как правило, подобные задачи ЖР-полные.</w:t>
+        <w:t>Ц</w:t>
+      </w:r>
+      <w:r>
+        <w:rPr>
+          <w:bCs/>
+          <w:color w:val="1F2021"/>
+          <w:spacing w:val="-5"/>
+          <w:sz w:val="28"/>
+          <w:szCs w:val="28"/>
+        </w:rPr>
+        <w:t>елью является минимизация стоимости транспортировки грузов потребителям. Встречаются задачи и с другой целевой функцией (например, временем доставки грузов), но их, как правило, можно переформулировать таким образом, что целевая функция будет носить экономический смысл. На сегодняшний день сформулировано много подобных задач, в которых учитываются различные реальные ограничения, разработан ряд алгоритмов приближенного поиска оптимальных решений -</w:t>
+      </w:r>
+      <w:r>
+        <w:rPr>
+          <w:bCs/>
+          <w:color w:val="1F2021"/>
+          <w:spacing w:val="-5"/>
+          <w:sz w:val="28"/>
+          <w:szCs w:val="28"/>
+        </w:rPr>
+        <w:t xml:space="preserve"> </w:t>
+      </w:r>
+      <w:r>
+        <w:rPr>
+          <w:bCs/>
+          <w:color w:val="1F2021"/>
+          <w:spacing w:val="-5"/>
+          <w:sz w:val="28"/>
+          <w:szCs w:val="28"/>
+        </w:rPr>
+        <w:t>для большинства задач нахождение точного решения является сложным в вычислительном отношении.</w:t>
+      </w:r>
+      <w:r>
+        <w:rPr>
+          <w:bCs/>
+          <w:color w:val="1F2021"/>
+          <w:spacing w:val="-5"/>
+          <w:sz w:val="28"/>
+          <w:szCs w:val="28"/>
+        </w:rPr>
+        <w:t xml:space="preserve"> Необходимость знания алгоритмов решения транспортной задачи объясняет актуальность данной работы.</w:t>
       </w:r>
     </w:p>
     <w:p>
@@ -3181,7 +3247,10 @@
           <w:szCs w:val="28"/>
         </w:rPr>
       </w:pPr>
-      <w:r>
+    </w:p>
+    <w:p>
+      <w:pPr>
+        <w:spacing w:after="160" w:line="259" w:lineRule="auto"/>
         <w:rPr>
           <w:bCs/>
           <w:color w:val="1F2021"/>
@@ -3189,7 +3258,1152 @@
           <w:sz w:val="28"/>
           <w:szCs w:val="28"/>
         </w:rPr>
-        <w:t>Характеристики задач транспортной логистики</w:t>
+      </w:pPr>
+      <w:r>
+        <w:rPr>
+          <w:bCs/>
+          <w:color w:val="1F2021"/>
+          <w:spacing w:val="-5"/>
+          <w:sz w:val="28"/>
+          <w:szCs w:val="28"/>
+        </w:rPr>
+        <w:br w:type="page"/>
+      </w:r>
+    </w:p>
+    <w:p>
+      <w:pPr>
+        <w:pStyle w:val="1"/>
+        <w:jc w:val="center"/>
+        <w:rPr>
+          <w:rFonts w:ascii="Times New Roman" w:hAnsi="Times New Roman" w:cs="Times New Roman"/>
+        </w:rPr>
+      </w:pPr>
+      <w:r>
+        <w:rPr>
+          <w:rFonts w:ascii="Times New Roman" w:hAnsi="Times New Roman" w:cs="Times New Roman"/>
+        </w:rPr>
+        <w:lastRenderedPageBreak/>
+        <w:t>Теоретическая</w:t>
+      </w:r>
+      <w:r>
+        <w:rPr>
+          <w:rFonts w:ascii="Times New Roman" w:hAnsi="Times New Roman" w:cs="Times New Roman"/>
+        </w:rPr>
+        <w:t xml:space="preserve"> часть</w:t>
+      </w:r>
+    </w:p>
+    <w:p>
+      <w:pPr>
+        <w:spacing w:after="160" w:line="259" w:lineRule="auto"/>
+        <w:rPr>
+          <w:sz w:val="28"/>
+        </w:rPr>
+      </w:pPr>
+      <w:r>
+        <w:rPr>
+          <w:sz w:val="28"/>
+        </w:rPr>
+        <w:t xml:space="preserve">Мы рассмотрим два вида транспортной задачи: детерминированная и стохастическая. </w:t>
+      </w:r>
+    </w:p>
+    <w:p>
+      <w:pPr>
+        <w:spacing w:after="160" w:line="259" w:lineRule="auto"/>
+        <w:rPr>
+          <w:sz w:val="28"/>
+          <w:szCs w:val="28"/>
+        </w:rPr>
+      </w:pPr>
+      <w:r>
+        <w:rPr>
+          <w:sz w:val="28"/>
+          <w:szCs w:val="28"/>
+        </w:rPr>
+        <w:t>Условия детерминированной задачи таковы:</w:t>
+      </w:r>
+    </w:p>
+    <w:p>
+      <w:pPr>
+        <w:shd w:val="clear" w:color="auto" w:fill="FFFFFF"/>
+        <w:rPr>
+          <w:b/>
+          <w:bCs/>
+          <w:color w:val="444444"/>
+          <w:sz w:val="28"/>
+          <w:szCs w:val="28"/>
+        </w:rPr>
+      </w:pPr>
+      <w:r>
+        <w:rPr>
+          <w:b/>
+          <w:bCs/>
+          <w:color w:val="444444"/>
+          <w:sz w:val="28"/>
+          <w:szCs w:val="28"/>
+        </w:rPr>
+        <w:t>Имеется</w:t>
+      </w:r>
+    </w:p>
+    <w:p>
+      <w:pPr>
+        <w:shd w:val="clear" w:color="auto" w:fill="FFFFFF"/>
+        <w:rPr>
+          <w:color w:val="444444"/>
+          <w:sz w:val="28"/>
+          <w:szCs w:val="28"/>
+        </w:rPr>
+      </w:pPr>
+      <w:r>
+        <w:rPr>
+          <w:color w:val="444444"/>
+          <w:sz w:val="28"/>
+          <w:szCs w:val="28"/>
+        </w:rPr>
+        <w:t>Запасы поставщиков, потребности потребителя и стоимости доставки единицы продукции от поставщика к потребителю</w:t>
+      </w:r>
+      <w:r>
+        <w:rPr>
+          <w:color w:val="444444"/>
+          <w:sz w:val="28"/>
+          <w:szCs w:val="28"/>
+        </w:rPr>
+        <w:t>.</w:t>
+      </w:r>
+    </w:p>
+    <w:tbl>
+      <w:tblPr>
+        <w:tblW w:w="0" w:type="auto"/>
+        <w:shd w:val="clear" w:color="auto" w:fill="FFFFFF"/>
+        <w:tblCellMar>
+          <w:left w:w="0" w:type="dxa"/>
+          <w:right w:w="0" w:type="dxa"/>
+        </w:tblCellMar>
+        <w:tblLook w:val="04A0" w:firstRow="1" w:lastRow="0" w:firstColumn="1" w:lastColumn="0" w:noHBand="0" w:noVBand="1"/>
+      </w:tblPr>
+      <w:tblGrid>
+        <w:gridCol w:w="1831"/>
+        <w:gridCol w:w="517"/>
+        <w:gridCol w:w="517"/>
+        <w:gridCol w:w="517"/>
+        <w:gridCol w:w="958"/>
+      </w:tblGrid>
+      <w:tr>
+        <w:tc>
+          <w:tcPr>
+            <w:tcW w:w="0" w:type="auto"/>
+            <w:vMerge w:val="restart"/>
+            <w:tcBorders>
+              <w:top w:val="single" w:sz="6" w:space="0" w:color="000000"/>
+              <w:left w:val="single" w:sz="6" w:space="0" w:color="000000"/>
+              <w:bottom w:val="single" w:sz="6" w:space="0" w:color="000000"/>
+              <w:right w:val="single" w:sz="6" w:space="0" w:color="000000"/>
+            </w:tcBorders>
+            <w:shd w:val="clear" w:color="auto" w:fill="FFFFFF"/>
+            <w:vAlign w:val="center"/>
+            <w:hideMark/>
+          </w:tcPr>
+          <w:p>
+            <w:pPr>
+              <w:jc w:val="center"/>
+              <w:rPr>
+                <w:color w:val="444444"/>
+                <w:sz w:val="28"/>
+                <w:szCs w:val="28"/>
+              </w:rPr>
+            </w:pPr>
+            <w:r>
+              <w:rPr>
+                <w:color w:val="444444"/>
+                <w:sz w:val="28"/>
+                <w:szCs w:val="28"/>
+              </w:rPr>
+              <w:t>Поставщик</w:t>
+            </w:r>
+          </w:p>
+        </w:tc>
+        <w:tc>
+          <w:tcPr>
+            <w:tcW w:w="0" w:type="auto"/>
+            <w:gridSpan w:val="3"/>
+            <w:tcBorders>
+              <w:top w:val="single" w:sz="6" w:space="0" w:color="000000"/>
+              <w:left w:val="single" w:sz="6" w:space="0" w:color="000000"/>
+              <w:bottom w:val="single" w:sz="6" w:space="0" w:color="000000"/>
+              <w:right w:val="single" w:sz="6" w:space="0" w:color="000000"/>
+            </w:tcBorders>
+            <w:shd w:val="clear" w:color="auto" w:fill="FFFFFF"/>
+            <w:vAlign w:val="center"/>
+            <w:hideMark/>
+          </w:tcPr>
+          <w:p>
+            <w:pPr>
+              <w:jc w:val="center"/>
+              <w:rPr>
+                <w:color w:val="444444"/>
+                <w:sz w:val="28"/>
+                <w:szCs w:val="28"/>
+              </w:rPr>
+            </w:pPr>
+            <w:r>
+              <w:rPr>
+                <w:color w:val="444444"/>
+                <w:sz w:val="28"/>
+                <w:szCs w:val="28"/>
+              </w:rPr>
+              <w:t>Потребитель</w:t>
+            </w:r>
+          </w:p>
+        </w:tc>
+        <w:tc>
+          <w:tcPr>
+            <w:tcW w:w="0" w:type="auto"/>
+            <w:vMerge w:val="restart"/>
+            <w:tcBorders>
+              <w:top w:val="single" w:sz="6" w:space="0" w:color="000000"/>
+              <w:left w:val="single" w:sz="6" w:space="0" w:color="000000"/>
+              <w:bottom w:val="single" w:sz="6" w:space="0" w:color="000000"/>
+              <w:right w:val="single" w:sz="6" w:space="0" w:color="000000"/>
+            </w:tcBorders>
+            <w:shd w:val="clear" w:color="auto" w:fill="FFFFFF"/>
+            <w:vAlign w:val="center"/>
+            <w:hideMark/>
+          </w:tcPr>
+          <w:p>
+            <w:pPr>
+              <w:jc w:val="center"/>
+              <w:rPr>
+                <w:color w:val="444444"/>
+                <w:sz w:val="28"/>
+                <w:szCs w:val="28"/>
+              </w:rPr>
+            </w:pPr>
+            <w:r>
+              <w:rPr>
+                <w:color w:val="444444"/>
+                <w:sz w:val="28"/>
+                <w:szCs w:val="28"/>
+              </w:rPr>
+              <w:t>  Запас  </w:t>
+            </w:r>
+          </w:p>
+        </w:tc>
+      </w:tr>
+      <w:tr>
+        <w:tc>
+          <w:tcPr>
+            <w:tcW w:w="0" w:type="auto"/>
+            <w:vMerge/>
+            <w:tcBorders>
+              <w:top w:val="single" w:sz="6" w:space="0" w:color="000000"/>
+              <w:left w:val="single" w:sz="6" w:space="0" w:color="000000"/>
+              <w:bottom w:val="single" w:sz="6" w:space="0" w:color="000000"/>
+              <w:right w:val="single" w:sz="6" w:space="0" w:color="000000"/>
+            </w:tcBorders>
+            <w:shd w:val="clear" w:color="auto" w:fill="FFFFFF"/>
+            <w:vAlign w:val="center"/>
+            <w:hideMark/>
+          </w:tcPr>
+          <w:p>
+            <w:pPr>
+              <w:rPr>
+                <w:color w:val="444444"/>
+                <w:sz w:val="28"/>
+                <w:szCs w:val="28"/>
+              </w:rPr>
+            </w:pPr>
+          </w:p>
+        </w:tc>
+        <w:tc>
+          <w:tcPr>
+            <w:tcW w:w="0" w:type="auto"/>
+            <w:tcBorders>
+              <w:top w:val="single" w:sz="6" w:space="0" w:color="000000"/>
+              <w:left w:val="single" w:sz="6" w:space="0" w:color="000000"/>
+              <w:bottom w:val="single" w:sz="6" w:space="0" w:color="000000"/>
+              <w:right w:val="single" w:sz="6" w:space="0" w:color="000000"/>
+            </w:tcBorders>
+            <w:shd w:val="clear" w:color="auto" w:fill="FFFFFF"/>
+            <w:vAlign w:val="center"/>
+            <w:hideMark/>
+          </w:tcPr>
+          <w:p>
+            <w:pPr>
+              <w:jc w:val="center"/>
+              <w:rPr>
+                <w:color w:val="444444"/>
+                <w:sz w:val="28"/>
+                <w:szCs w:val="28"/>
+              </w:rPr>
+            </w:pPr>
+            <w:r>
+              <w:rPr>
+                <w:color w:val="444444"/>
+                <w:sz w:val="28"/>
+                <w:szCs w:val="28"/>
+              </w:rPr>
+              <w:t>B </w:t>
+            </w:r>
+            <w:r>
+              <w:rPr>
+                <w:color w:val="444444"/>
+                <w:sz w:val="28"/>
+                <w:szCs w:val="28"/>
+                <w:vertAlign w:val="subscript"/>
+              </w:rPr>
+              <w:t>1</w:t>
+            </w:r>
+          </w:p>
+        </w:tc>
+        <w:tc>
+          <w:tcPr>
+            <w:tcW w:w="0" w:type="auto"/>
+            <w:tcBorders>
+              <w:top w:val="single" w:sz="6" w:space="0" w:color="000000"/>
+              <w:left w:val="single" w:sz="6" w:space="0" w:color="000000"/>
+              <w:bottom w:val="single" w:sz="6" w:space="0" w:color="000000"/>
+              <w:right w:val="single" w:sz="6" w:space="0" w:color="000000"/>
+            </w:tcBorders>
+            <w:shd w:val="clear" w:color="auto" w:fill="FFFFFF"/>
+            <w:vAlign w:val="center"/>
+            <w:hideMark/>
+          </w:tcPr>
+          <w:p>
+            <w:pPr>
+              <w:jc w:val="center"/>
+              <w:rPr>
+                <w:color w:val="444444"/>
+                <w:sz w:val="28"/>
+                <w:szCs w:val="28"/>
+              </w:rPr>
+            </w:pPr>
+            <w:r>
+              <w:rPr>
+                <w:color w:val="444444"/>
+                <w:sz w:val="28"/>
+                <w:szCs w:val="28"/>
+              </w:rPr>
+              <w:t>B </w:t>
+            </w:r>
+            <w:r>
+              <w:rPr>
+                <w:color w:val="444444"/>
+                <w:sz w:val="28"/>
+                <w:szCs w:val="28"/>
+                <w:vertAlign w:val="subscript"/>
+              </w:rPr>
+              <w:t>2</w:t>
+            </w:r>
+          </w:p>
+        </w:tc>
+        <w:tc>
+          <w:tcPr>
+            <w:tcW w:w="0" w:type="auto"/>
+            <w:tcBorders>
+              <w:top w:val="single" w:sz="6" w:space="0" w:color="000000"/>
+              <w:left w:val="single" w:sz="6" w:space="0" w:color="000000"/>
+              <w:bottom w:val="single" w:sz="6" w:space="0" w:color="000000"/>
+              <w:right w:val="single" w:sz="6" w:space="0" w:color="000000"/>
+            </w:tcBorders>
+            <w:shd w:val="clear" w:color="auto" w:fill="FFFFFF"/>
+            <w:vAlign w:val="center"/>
+            <w:hideMark/>
+          </w:tcPr>
+          <w:p>
+            <w:pPr>
+              <w:jc w:val="center"/>
+              <w:rPr>
+                <w:color w:val="444444"/>
+                <w:sz w:val="28"/>
+                <w:szCs w:val="28"/>
+              </w:rPr>
+            </w:pPr>
+            <w:r>
+              <w:rPr>
+                <w:color w:val="444444"/>
+                <w:sz w:val="28"/>
+                <w:szCs w:val="28"/>
+              </w:rPr>
+              <w:t>B </w:t>
+            </w:r>
+            <w:r>
+              <w:rPr>
+                <w:color w:val="444444"/>
+                <w:sz w:val="28"/>
+                <w:szCs w:val="28"/>
+                <w:vertAlign w:val="subscript"/>
+              </w:rPr>
+              <w:t>3</w:t>
+            </w:r>
+          </w:p>
+        </w:tc>
+        <w:tc>
+          <w:tcPr>
+            <w:tcW w:w="0" w:type="auto"/>
+            <w:vMerge/>
+            <w:tcBorders>
+              <w:top w:val="single" w:sz="6" w:space="0" w:color="000000"/>
+              <w:left w:val="single" w:sz="6" w:space="0" w:color="000000"/>
+              <w:bottom w:val="single" w:sz="6" w:space="0" w:color="000000"/>
+              <w:right w:val="single" w:sz="6" w:space="0" w:color="000000"/>
+            </w:tcBorders>
+            <w:shd w:val="clear" w:color="auto" w:fill="FFFFFF"/>
+            <w:vAlign w:val="center"/>
+            <w:hideMark/>
+          </w:tcPr>
+          <w:p>
+            <w:pPr>
+              <w:rPr>
+                <w:color w:val="444444"/>
+                <w:sz w:val="28"/>
+                <w:szCs w:val="28"/>
+              </w:rPr>
+            </w:pPr>
+          </w:p>
+        </w:tc>
+      </w:tr>
+      <w:tr>
+        <w:tc>
+          <w:tcPr>
+            <w:tcW w:w="0" w:type="auto"/>
+            <w:tcBorders>
+              <w:top w:val="single" w:sz="6" w:space="0" w:color="000000"/>
+              <w:left w:val="single" w:sz="6" w:space="0" w:color="000000"/>
+              <w:bottom w:val="single" w:sz="6" w:space="0" w:color="000000"/>
+              <w:right w:val="single" w:sz="6" w:space="0" w:color="000000"/>
+            </w:tcBorders>
+            <w:shd w:val="clear" w:color="auto" w:fill="FFFFFF"/>
+            <w:vAlign w:val="center"/>
+            <w:hideMark/>
+          </w:tcPr>
+          <w:p>
+            <w:pPr>
+              <w:jc w:val="center"/>
+              <w:rPr>
+                <w:color w:val="444444"/>
+                <w:sz w:val="28"/>
+                <w:szCs w:val="28"/>
+              </w:rPr>
+            </w:pPr>
+            <w:r>
+              <w:rPr>
+                <w:color w:val="444444"/>
+                <w:sz w:val="28"/>
+                <w:szCs w:val="28"/>
+              </w:rPr>
+              <w:t>A </w:t>
+            </w:r>
+            <w:r>
+              <w:rPr>
+                <w:color w:val="444444"/>
+                <w:sz w:val="28"/>
+                <w:szCs w:val="28"/>
+                <w:vertAlign w:val="subscript"/>
+              </w:rPr>
+              <w:t>1</w:t>
+            </w:r>
+          </w:p>
+        </w:tc>
+        <w:tc>
+          <w:tcPr>
+            <w:tcW w:w="0" w:type="auto"/>
+            <w:tcBorders>
+              <w:top w:val="single" w:sz="6" w:space="0" w:color="000000"/>
+              <w:left w:val="single" w:sz="6" w:space="0" w:color="000000"/>
+              <w:bottom w:val="single" w:sz="6" w:space="0" w:color="000000"/>
+              <w:right w:val="single" w:sz="6" w:space="0" w:color="000000"/>
+            </w:tcBorders>
+            <w:shd w:val="clear" w:color="auto" w:fill="FFFFFF"/>
+            <w:vAlign w:val="center"/>
+            <w:hideMark/>
+          </w:tcPr>
+          <w:p>
+            <w:pPr>
+              <w:jc w:val="center"/>
+              <w:rPr>
+                <w:color w:val="444444"/>
+                <w:sz w:val="28"/>
+                <w:szCs w:val="28"/>
+              </w:rPr>
+            </w:pPr>
+            <w:r>
+              <w:rPr>
+                <w:color w:val="444444"/>
+                <w:sz w:val="28"/>
+                <w:szCs w:val="28"/>
+              </w:rPr>
+              <w:t>5</w:t>
+            </w:r>
+          </w:p>
+        </w:tc>
+        <w:tc>
+          <w:tcPr>
+            <w:tcW w:w="0" w:type="auto"/>
+            <w:tcBorders>
+              <w:top w:val="single" w:sz="6" w:space="0" w:color="000000"/>
+              <w:left w:val="single" w:sz="6" w:space="0" w:color="000000"/>
+              <w:bottom w:val="single" w:sz="6" w:space="0" w:color="000000"/>
+              <w:right w:val="single" w:sz="6" w:space="0" w:color="000000"/>
+            </w:tcBorders>
+            <w:shd w:val="clear" w:color="auto" w:fill="FFFFFF"/>
+            <w:vAlign w:val="center"/>
+            <w:hideMark/>
+          </w:tcPr>
+          <w:p>
+            <w:pPr>
+              <w:jc w:val="center"/>
+              <w:rPr>
+                <w:color w:val="444444"/>
+                <w:sz w:val="28"/>
+                <w:szCs w:val="28"/>
+              </w:rPr>
+            </w:pPr>
+            <w:r>
+              <w:rPr>
+                <w:color w:val="444444"/>
+                <w:sz w:val="28"/>
+                <w:szCs w:val="28"/>
+              </w:rPr>
+              <w:t>3</w:t>
+            </w:r>
+          </w:p>
+        </w:tc>
+        <w:tc>
+          <w:tcPr>
+            <w:tcW w:w="0" w:type="auto"/>
+            <w:tcBorders>
+              <w:top w:val="single" w:sz="6" w:space="0" w:color="000000"/>
+              <w:left w:val="single" w:sz="6" w:space="0" w:color="000000"/>
+              <w:bottom w:val="single" w:sz="6" w:space="0" w:color="000000"/>
+              <w:right w:val="single" w:sz="6" w:space="0" w:color="000000"/>
+            </w:tcBorders>
+            <w:shd w:val="clear" w:color="auto" w:fill="FFFFFF"/>
+            <w:vAlign w:val="center"/>
+            <w:hideMark/>
+          </w:tcPr>
+          <w:p>
+            <w:pPr>
+              <w:jc w:val="center"/>
+              <w:rPr>
+                <w:color w:val="444444"/>
+                <w:sz w:val="28"/>
+                <w:szCs w:val="28"/>
+              </w:rPr>
+            </w:pPr>
+            <w:r>
+              <w:rPr>
+                <w:color w:val="444444"/>
+                <w:sz w:val="28"/>
+                <w:szCs w:val="28"/>
+              </w:rPr>
+              <w:t>1</w:t>
+            </w:r>
+          </w:p>
+        </w:tc>
+        <w:tc>
+          <w:tcPr>
+            <w:tcW w:w="0" w:type="auto"/>
+            <w:tcBorders>
+              <w:top w:val="single" w:sz="6" w:space="0" w:color="000000"/>
+              <w:left w:val="single" w:sz="6" w:space="0" w:color="000000"/>
+              <w:bottom w:val="single" w:sz="6" w:space="0" w:color="000000"/>
+              <w:right w:val="single" w:sz="6" w:space="0" w:color="000000"/>
+            </w:tcBorders>
+            <w:shd w:val="clear" w:color="auto" w:fill="FFFFFF"/>
+            <w:vAlign w:val="center"/>
+            <w:hideMark/>
+          </w:tcPr>
+          <w:p>
+            <w:pPr>
+              <w:jc w:val="center"/>
+              <w:rPr>
+                <w:color w:val="444444"/>
+                <w:sz w:val="28"/>
+                <w:szCs w:val="28"/>
+              </w:rPr>
+            </w:pPr>
+            <w:r>
+              <w:rPr>
+                <w:color w:val="444444"/>
+                <w:sz w:val="28"/>
+                <w:szCs w:val="28"/>
+              </w:rPr>
+              <w:t>  10  </w:t>
+            </w:r>
+          </w:p>
+        </w:tc>
+      </w:tr>
+      <w:tr>
+        <w:tc>
+          <w:tcPr>
+            <w:tcW w:w="0" w:type="auto"/>
+            <w:tcBorders>
+              <w:top w:val="single" w:sz="6" w:space="0" w:color="000000"/>
+              <w:left w:val="single" w:sz="6" w:space="0" w:color="000000"/>
+              <w:bottom w:val="single" w:sz="6" w:space="0" w:color="000000"/>
+              <w:right w:val="single" w:sz="6" w:space="0" w:color="000000"/>
+            </w:tcBorders>
+            <w:shd w:val="clear" w:color="auto" w:fill="FFFFFF"/>
+            <w:vAlign w:val="center"/>
+            <w:hideMark/>
+          </w:tcPr>
+          <w:p>
+            <w:pPr>
+              <w:jc w:val="center"/>
+              <w:rPr>
+                <w:color w:val="444444"/>
+                <w:sz w:val="28"/>
+                <w:szCs w:val="28"/>
+              </w:rPr>
+            </w:pPr>
+            <w:r>
+              <w:rPr>
+                <w:color w:val="444444"/>
+                <w:sz w:val="28"/>
+                <w:szCs w:val="28"/>
+              </w:rPr>
+              <w:t>A </w:t>
+            </w:r>
+            <w:r>
+              <w:rPr>
+                <w:color w:val="444444"/>
+                <w:sz w:val="28"/>
+                <w:szCs w:val="28"/>
+                <w:vertAlign w:val="subscript"/>
+              </w:rPr>
+              <w:t>2</w:t>
+            </w:r>
+          </w:p>
+        </w:tc>
+        <w:tc>
+          <w:tcPr>
+            <w:tcW w:w="0" w:type="auto"/>
+            <w:tcBorders>
+              <w:top w:val="single" w:sz="6" w:space="0" w:color="000000"/>
+              <w:left w:val="single" w:sz="6" w:space="0" w:color="000000"/>
+              <w:bottom w:val="single" w:sz="6" w:space="0" w:color="000000"/>
+              <w:right w:val="single" w:sz="6" w:space="0" w:color="000000"/>
+            </w:tcBorders>
+            <w:shd w:val="clear" w:color="auto" w:fill="FFFFFF"/>
+            <w:vAlign w:val="center"/>
+            <w:hideMark/>
+          </w:tcPr>
+          <w:p>
+            <w:pPr>
+              <w:jc w:val="center"/>
+              <w:rPr>
+                <w:color w:val="444444"/>
+                <w:sz w:val="28"/>
+                <w:szCs w:val="28"/>
+              </w:rPr>
+            </w:pPr>
+            <w:r>
+              <w:rPr>
+                <w:color w:val="444444"/>
+                <w:sz w:val="28"/>
+                <w:szCs w:val="28"/>
+              </w:rPr>
+              <w:t>3</w:t>
+            </w:r>
+          </w:p>
+        </w:tc>
+        <w:tc>
+          <w:tcPr>
+            <w:tcW w:w="0" w:type="auto"/>
+            <w:tcBorders>
+              <w:top w:val="single" w:sz="6" w:space="0" w:color="000000"/>
+              <w:left w:val="single" w:sz="6" w:space="0" w:color="000000"/>
+              <w:bottom w:val="single" w:sz="6" w:space="0" w:color="000000"/>
+              <w:right w:val="single" w:sz="6" w:space="0" w:color="000000"/>
+            </w:tcBorders>
+            <w:shd w:val="clear" w:color="auto" w:fill="FFFFFF"/>
+            <w:vAlign w:val="center"/>
+            <w:hideMark/>
+          </w:tcPr>
+          <w:p>
+            <w:pPr>
+              <w:jc w:val="center"/>
+              <w:rPr>
+                <w:color w:val="444444"/>
+                <w:sz w:val="28"/>
+                <w:szCs w:val="28"/>
+              </w:rPr>
+            </w:pPr>
+            <w:r>
+              <w:rPr>
+                <w:color w:val="444444"/>
+                <w:sz w:val="28"/>
+                <w:szCs w:val="28"/>
+              </w:rPr>
+              <w:t>2</w:t>
+            </w:r>
+          </w:p>
+        </w:tc>
+        <w:tc>
+          <w:tcPr>
+            <w:tcW w:w="0" w:type="auto"/>
+            <w:tcBorders>
+              <w:top w:val="single" w:sz="6" w:space="0" w:color="000000"/>
+              <w:left w:val="single" w:sz="6" w:space="0" w:color="000000"/>
+              <w:bottom w:val="single" w:sz="6" w:space="0" w:color="000000"/>
+              <w:right w:val="single" w:sz="6" w:space="0" w:color="000000"/>
+            </w:tcBorders>
+            <w:shd w:val="clear" w:color="auto" w:fill="FFFFFF"/>
+            <w:vAlign w:val="center"/>
+            <w:hideMark/>
+          </w:tcPr>
+          <w:p>
+            <w:pPr>
+              <w:jc w:val="center"/>
+              <w:rPr>
+                <w:color w:val="444444"/>
+                <w:sz w:val="28"/>
+                <w:szCs w:val="28"/>
+              </w:rPr>
+            </w:pPr>
+            <w:r>
+              <w:rPr>
+                <w:color w:val="444444"/>
+                <w:sz w:val="28"/>
+                <w:szCs w:val="28"/>
+              </w:rPr>
+              <w:t>4</w:t>
+            </w:r>
+          </w:p>
+        </w:tc>
+        <w:tc>
+          <w:tcPr>
+            <w:tcW w:w="0" w:type="auto"/>
+            <w:tcBorders>
+              <w:top w:val="single" w:sz="6" w:space="0" w:color="000000"/>
+              <w:left w:val="single" w:sz="6" w:space="0" w:color="000000"/>
+              <w:bottom w:val="single" w:sz="6" w:space="0" w:color="000000"/>
+              <w:right w:val="single" w:sz="6" w:space="0" w:color="000000"/>
+            </w:tcBorders>
+            <w:shd w:val="clear" w:color="auto" w:fill="FFFFFF"/>
+            <w:vAlign w:val="center"/>
+            <w:hideMark/>
+          </w:tcPr>
+          <w:p>
+            <w:pPr>
+              <w:jc w:val="center"/>
+              <w:rPr>
+                <w:color w:val="444444"/>
+                <w:sz w:val="28"/>
+                <w:szCs w:val="28"/>
+              </w:rPr>
+            </w:pPr>
+            <w:r>
+              <w:rPr>
+                <w:color w:val="444444"/>
+                <w:sz w:val="28"/>
+                <w:szCs w:val="28"/>
+              </w:rPr>
+              <w:t>  20  </w:t>
+            </w:r>
+          </w:p>
+        </w:tc>
+      </w:tr>
+      <w:tr>
+        <w:tc>
+          <w:tcPr>
+            <w:tcW w:w="0" w:type="auto"/>
+            <w:tcBorders>
+              <w:top w:val="single" w:sz="6" w:space="0" w:color="000000"/>
+              <w:left w:val="single" w:sz="6" w:space="0" w:color="000000"/>
+              <w:bottom w:val="single" w:sz="6" w:space="0" w:color="000000"/>
+              <w:right w:val="single" w:sz="6" w:space="0" w:color="000000"/>
+            </w:tcBorders>
+            <w:shd w:val="clear" w:color="auto" w:fill="FFFFFF"/>
+            <w:vAlign w:val="center"/>
+            <w:hideMark/>
+          </w:tcPr>
+          <w:p>
+            <w:pPr>
+              <w:jc w:val="center"/>
+              <w:rPr>
+                <w:color w:val="444444"/>
+                <w:sz w:val="28"/>
+                <w:szCs w:val="28"/>
+              </w:rPr>
+            </w:pPr>
+            <w:r>
+              <w:rPr>
+                <w:color w:val="444444"/>
+                <w:sz w:val="28"/>
+                <w:szCs w:val="28"/>
+              </w:rPr>
+              <w:t>A </w:t>
+            </w:r>
+            <w:r>
+              <w:rPr>
+                <w:color w:val="444444"/>
+                <w:sz w:val="28"/>
+                <w:szCs w:val="28"/>
+                <w:vertAlign w:val="subscript"/>
+              </w:rPr>
+              <w:t>3</w:t>
+            </w:r>
+          </w:p>
+        </w:tc>
+        <w:tc>
+          <w:tcPr>
+            <w:tcW w:w="0" w:type="auto"/>
+            <w:tcBorders>
+              <w:top w:val="single" w:sz="6" w:space="0" w:color="000000"/>
+              <w:left w:val="single" w:sz="6" w:space="0" w:color="000000"/>
+              <w:bottom w:val="single" w:sz="6" w:space="0" w:color="000000"/>
+              <w:right w:val="single" w:sz="6" w:space="0" w:color="000000"/>
+            </w:tcBorders>
+            <w:shd w:val="clear" w:color="auto" w:fill="FFFFFF"/>
+            <w:vAlign w:val="center"/>
+            <w:hideMark/>
+          </w:tcPr>
+          <w:p>
+            <w:pPr>
+              <w:jc w:val="center"/>
+              <w:rPr>
+                <w:color w:val="444444"/>
+                <w:sz w:val="28"/>
+                <w:szCs w:val="28"/>
+              </w:rPr>
+            </w:pPr>
+            <w:r>
+              <w:rPr>
+                <w:color w:val="444444"/>
+                <w:sz w:val="28"/>
+                <w:szCs w:val="28"/>
+              </w:rPr>
+              <w:t>4</w:t>
+            </w:r>
+          </w:p>
+        </w:tc>
+        <w:tc>
+          <w:tcPr>
+            <w:tcW w:w="0" w:type="auto"/>
+            <w:tcBorders>
+              <w:top w:val="single" w:sz="6" w:space="0" w:color="000000"/>
+              <w:left w:val="single" w:sz="6" w:space="0" w:color="000000"/>
+              <w:bottom w:val="single" w:sz="6" w:space="0" w:color="000000"/>
+              <w:right w:val="single" w:sz="6" w:space="0" w:color="000000"/>
+            </w:tcBorders>
+            <w:shd w:val="clear" w:color="auto" w:fill="FFFFFF"/>
+            <w:vAlign w:val="center"/>
+            <w:hideMark/>
+          </w:tcPr>
+          <w:p>
+            <w:pPr>
+              <w:jc w:val="center"/>
+              <w:rPr>
+                <w:color w:val="444444"/>
+                <w:sz w:val="28"/>
+                <w:szCs w:val="28"/>
+              </w:rPr>
+            </w:pPr>
+            <w:r>
+              <w:rPr>
+                <w:color w:val="444444"/>
+                <w:sz w:val="28"/>
+                <w:szCs w:val="28"/>
+              </w:rPr>
+              <w:t>1</w:t>
+            </w:r>
+          </w:p>
+        </w:tc>
+        <w:tc>
+          <w:tcPr>
+            <w:tcW w:w="0" w:type="auto"/>
+            <w:tcBorders>
+              <w:top w:val="single" w:sz="6" w:space="0" w:color="000000"/>
+              <w:left w:val="single" w:sz="6" w:space="0" w:color="000000"/>
+              <w:bottom w:val="single" w:sz="6" w:space="0" w:color="000000"/>
+              <w:right w:val="single" w:sz="6" w:space="0" w:color="000000"/>
+            </w:tcBorders>
+            <w:shd w:val="clear" w:color="auto" w:fill="FFFFFF"/>
+            <w:vAlign w:val="center"/>
+            <w:hideMark/>
+          </w:tcPr>
+          <w:p>
+            <w:pPr>
+              <w:jc w:val="center"/>
+              <w:rPr>
+                <w:color w:val="444444"/>
+                <w:sz w:val="28"/>
+                <w:szCs w:val="28"/>
+              </w:rPr>
+            </w:pPr>
+            <w:r>
+              <w:rPr>
+                <w:color w:val="444444"/>
+                <w:sz w:val="28"/>
+                <w:szCs w:val="28"/>
+              </w:rPr>
+              <w:t>2</w:t>
+            </w:r>
+          </w:p>
+        </w:tc>
+        <w:tc>
+          <w:tcPr>
+            <w:tcW w:w="0" w:type="auto"/>
+            <w:tcBorders>
+              <w:top w:val="single" w:sz="6" w:space="0" w:color="000000"/>
+              <w:left w:val="single" w:sz="6" w:space="0" w:color="000000"/>
+              <w:bottom w:val="single" w:sz="6" w:space="0" w:color="000000"/>
+              <w:right w:val="single" w:sz="6" w:space="0" w:color="000000"/>
+            </w:tcBorders>
+            <w:shd w:val="clear" w:color="auto" w:fill="FFFFFF"/>
+            <w:vAlign w:val="center"/>
+            <w:hideMark/>
+          </w:tcPr>
+          <w:p>
+            <w:pPr>
+              <w:jc w:val="center"/>
+              <w:rPr>
+                <w:color w:val="444444"/>
+                <w:sz w:val="28"/>
+                <w:szCs w:val="28"/>
+              </w:rPr>
+            </w:pPr>
+            <w:r>
+              <w:rPr>
+                <w:color w:val="444444"/>
+                <w:sz w:val="28"/>
+                <w:szCs w:val="28"/>
+              </w:rPr>
+              <w:t>  30  </w:t>
+            </w:r>
+          </w:p>
+        </w:tc>
+      </w:tr>
+      <w:tr>
+        <w:tc>
+          <w:tcPr>
+            <w:tcW w:w="0" w:type="auto"/>
+            <w:tcBorders>
+              <w:top w:val="single" w:sz="6" w:space="0" w:color="000000"/>
+              <w:left w:val="single" w:sz="6" w:space="0" w:color="000000"/>
+              <w:bottom w:val="single" w:sz="6" w:space="0" w:color="000000"/>
+              <w:right w:val="single" w:sz="6" w:space="0" w:color="000000"/>
+            </w:tcBorders>
+            <w:shd w:val="clear" w:color="auto" w:fill="FFFFFF"/>
+            <w:vAlign w:val="center"/>
+            <w:hideMark/>
+          </w:tcPr>
+          <w:p>
+            <w:pPr>
+              <w:jc w:val="center"/>
+              <w:rPr>
+                <w:color w:val="444444"/>
+                <w:sz w:val="28"/>
+                <w:szCs w:val="28"/>
+              </w:rPr>
+            </w:pPr>
+            <w:r>
+              <w:rPr>
+                <w:color w:val="444444"/>
+                <w:sz w:val="28"/>
+                <w:szCs w:val="28"/>
+              </w:rPr>
+              <w:t>  Потребность  </w:t>
+            </w:r>
+          </w:p>
+        </w:tc>
+        <w:tc>
+          <w:tcPr>
+            <w:tcW w:w="0" w:type="auto"/>
+            <w:tcBorders>
+              <w:top w:val="single" w:sz="6" w:space="0" w:color="000000"/>
+              <w:left w:val="single" w:sz="6" w:space="0" w:color="000000"/>
+              <w:bottom w:val="single" w:sz="6" w:space="0" w:color="000000"/>
+              <w:right w:val="single" w:sz="6" w:space="0" w:color="000000"/>
+            </w:tcBorders>
+            <w:shd w:val="clear" w:color="auto" w:fill="FFFFFF"/>
+            <w:vAlign w:val="center"/>
+            <w:hideMark/>
+          </w:tcPr>
+          <w:p>
+            <w:pPr>
+              <w:jc w:val="center"/>
+              <w:rPr>
+                <w:color w:val="444444"/>
+                <w:sz w:val="28"/>
+                <w:szCs w:val="28"/>
+              </w:rPr>
+            </w:pPr>
+            <w:r>
+              <w:rPr>
+                <w:color w:val="444444"/>
+                <w:sz w:val="28"/>
+                <w:szCs w:val="28"/>
+              </w:rPr>
+              <w:t>15</w:t>
+            </w:r>
+          </w:p>
+        </w:tc>
+        <w:tc>
+          <w:tcPr>
+            <w:tcW w:w="0" w:type="auto"/>
+            <w:tcBorders>
+              <w:top w:val="single" w:sz="6" w:space="0" w:color="000000"/>
+              <w:left w:val="single" w:sz="6" w:space="0" w:color="000000"/>
+              <w:bottom w:val="single" w:sz="6" w:space="0" w:color="000000"/>
+              <w:right w:val="single" w:sz="6" w:space="0" w:color="000000"/>
+            </w:tcBorders>
+            <w:shd w:val="clear" w:color="auto" w:fill="FFFFFF"/>
+            <w:vAlign w:val="center"/>
+            <w:hideMark/>
+          </w:tcPr>
+          <w:p>
+            <w:pPr>
+              <w:jc w:val="center"/>
+              <w:rPr>
+                <w:color w:val="444444"/>
+                <w:sz w:val="28"/>
+                <w:szCs w:val="28"/>
+              </w:rPr>
+            </w:pPr>
+            <w:r>
+              <w:rPr>
+                <w:color w:val="444444"/>
+                <w:sz w:val="28"/>
+                <w:szCs w:val="28"/>
+              </w:rPr>
+              <w:t>20</w:t>
+            </w:r>
+          </w:p>
+        </w:tc>
+        <w:tc>
+          <w:tcPr>
+            <w:tcW w:w="0" w:type="auto"/>
+            <w:tcBorders>
+              <w:top w:val="single" w:sz="6" w:space="0" w:color="000000"/>
+              <w:left w:val="single" w:sz="6" w:space="0" w:color="000000"/>
+              <w:bottom w:val="single" w:sz="6" w:space="0" w:color="000000"/>
+              <w:right w:val="single" w:sz="6" w:space="0" w:color="000000"/>
+            </w:tcBorders>
+            <w:shd w:val="clear" w:color="auto" w:fill="FFFFFF"/>
+            <w:vAlign w:val="center"/>
+            <w:hideMark/>
+          </w:tcPr>
+          <w:p>
+            <w:pPr>
+              <w:jc w:val="center"/>
+              <w:rPr>
+                <w:color w:val="444444"/>
+                <w:sz w:val="28"/>
+                <w:szCs w:val="28"/>
+              </w:rPr>
+            </w:pPr>
+            <w:r>
+              <w:rPr>
+                <w:color w:val="444444"/>
+                <w:sz w:val="28"/>
+                <w:szCs w:val="28"/>
+              </w:rPr>
+              <w:t>25</w:t>
+            </w:r>
+          </w:p>
+        </w:tc>
+        <w:tc>
+          <w:tcPr>
+            <w:tcW w:w="0" w:type="auto"/>
+            <w:shd w:val="clear" w:color="auto" w:fill="FFFFFF"/>
+            <w:vAlign w:val="center"/>
+            <w:hideMark/>
+          </w:tcPr>
+          <w:p>
+            <w:pPr>
+              <w:rPr>
+                <w:sz w:val="28"/>
+                <w:szCs w:val="28"/>
+              </w:rPr>
+            </w:pPr>
+          </w:p>
+        </w:tc>
+      </w:tr>
+    </w:tbl>
+    <w:p>
+      <w:pPr>
+        <w:shd w:val="clear" w:color="auto" w:fill="FFFFFF"/>
+        <w:rPr>
+          <w:color w:val="444444"/>
+          <w:sz w:val="28"/>
+          <w:szCs w:val="28"/>
+        </w:rPr>
+      </w:pPr>
+      <w:r>
+        <w:rPr>
+          <w:color w:val="444444"/>
+          <w:sz w:val="28"/>
+          <w:szCs w:val="28"/>
+        </w:rPr>
+        <w:t>Требуется составить план перевозок, при котором общая стоимость доставки продукции будет наименьшей.</w:t>
+      </w:r>
+    </w:p>
+    <w:p>
+      <w:pPr>
+        <w:spacing w:after="160" w:line="259" w:lineRule="auto"/>
+      </w:pPr>
+    </w:p>
+    <w:p>
+      <w:pPr>
+        <w:spacing w:after="160" w:line="259" w:lineRule="auto"/>
+      </w:pPr>
+    </w:p>
+    <w:p>
+      <w:pPr>
+        <w:spacing w:after="160" w:line="259" w:lineRule="auto"/>
+      </w:pPr>
+    </w:p>
+    <w:p>
+      <w:pPr>
+        <w:spacing w:after="160" w:line="259" w:lineRule="auto"/>
+      </w:pPr>
+    </w:p>
+    <w:p>
+      <w:pPr>
+        <w:spacing w:after="160" w:line="259" w:lineRule="auto"/>
+      </w:pPr>
+    </w:p>
+    <w:p>
+      <w:pPr>
+        <w:spacing w:after="160" w:line="259" w:lineRule="auto"/>
+      </w:pPr>
+    </w:p>
+    <w:p>
+      <w:pPr>
+        <w:spacing w:after="160" w:line="259" w:lineRule="auto"/>
+        <w:rPr>
+          <w:rFonts w:eastAsiaTheme="majorEastAsia"/>
+          <w:color w:val="2E74B5" w:themeColor="accent1" w:themeShade="BF"/>
+          <w:sz w:val="32"/>
+          <w:szCs w:val="32"/>
+          <w:lang w:eastAsia="en-US"/>
+        </w:rPr>
+      </w:pPr>
+      <w:r>
+        <w:br w:type="page"/>
+      </w:r>
+    </w:p>
+    <w:p>
+      <w:pPr>
+        <w:pStyle w:val="1"/>
+        <w:jc w:val="center"/>
+        <w:rPr>
+          <w:rFonts w:ascii="Times New Roman" w:hAnsi="Times New Roman" w:cs="Times New Roman"/>
+        </w:rPr>
+      </w:pPr>
+      <w:r>
+        <w:rPr>
+          <w:rFonts w:ascii="Times New Roman" w:hAnsi="Times New Roman" w:cs="Times New Roman"/>
+        </w:rPr>
+        <w:lastRenderedPageBreak/>
+        <w:t>Практическая</w:t>
+      </w:r>
+      <w:r>
+        <w:rPr>
+          <w:rFonts w:ascii="Times New Roman" w:hAnsi="Times New Roman" w:cs="Times New Roman"/>
+        </w:rPr>
+        <w:t xml:space="preserve"> часть</w:t>
       </w:r>
     </w:p>
     <w:p>
@@ -3207,226 +4421,6 @@
           <w:szCs w:val="28"/>
         </w:rPr>
       </w:pPr>
-      <w:r>
-        <w:rPr>
-          <w:bCs/>
-          <w:color w:val="1F2021"/>
-          <w:spacing w:val="-5"/>
-          <w:sz w:val="28"/>
-          <w:szCs w:val="28"/>
-        </w:rPr>
-        <w:t>1. Пункты производства.</w:t>
-      </w:r>
-    </w:p>
-    <w:p>
-      <w:pPr>
-        <w:pStyle w:val="a6"/>
-        <w:shd w:val="clear" w:color="auto" w:fill="FFFFFF"/>
-        <w:spacing w:before="0" w:beforeAutospacing="0" w:after="90" w:afterAutospacing="0" w:line="300" w:lineRule="atLeast"/>
-        <w:ind w:firstLine="284"/>
-        <w:jc w:val="both"/>
-        <w:rPr>
-          <w:bCs/>
-          <w:color w:val="1F2021"/>
-          <w:spacing w:val="-5"/>
-          <w:sz w:val="28"/>
-          <w:szCs w:val="28"/>
-        </w:rPr>
-      </w:pPr>
-      <w:r>
-        <w:rPr>
-          <w:bCs/>
-          <w:color w:val="1F2021"/>
-          <w:spacing w:val="-5"/>
-          <w:sz w:val="28"/>
-          <w:szCs w:val="28"/>
-        </w:rPr>
-        <w:t>2. Пункты потребления.</w:t>
-      </w:r>
-    </w:p>
-    <w:p>
-      <w:pPr>
-        <w:pStyle w:val="a6"/>
-        <w:shd w:val="clear" w:color="auto" w:fill="FFFFFF"/>
-        <w:spacing w:before="0" w:beforeAutospacing="0" w:after="90" w:afterAutospacing="0" w:line="300" w:lineRule="atLeast"/>
-        <w:ind w:firstLine="284"/>
-        <w:jc w:val="both"/>
-        <w:rPr>
-          <w:bCs/>
-          <w:color w:val="1F2021"/>
-          <w:spacing w:val="-5"/>
-          <w:sz w:val="28"/>
-          <w:szCs w:val="28"/>
-        </w:rPr>
-      </w:pPr>
-      <w:r>
-        <w:rPr>
-          <w:bCs/>
-          <w:color w:val="1F2021"/>
-          <w:spacing w:val="-5"/>
-          <w:sz w:val="28"/>
-          <w:szCs w:val="28"/>
-        </w:rPr>
-        <w:t>3. Сеть дорог.</w:t>
-      </w:r>
-    </w:p>
-    <w:p>
-      <w:pPr>
-        <w:pStyle w:val="a6"/>
-        <w:shd w:val="clear" w:color="auto" w:fill="FFFFFF"/>
-        <w:spacing w:before="0" w:beforeAutospacing="0" w:after="90" w:afterAutospacing="0" w:line="300" w:lineRule="atLeast"/>
-        <w:ind w:firstLine="284"/>
-        <w:jc w:val="both"/>
-        <w:rPr>
-          <w:bCs/>
-          <w:color w:val="1F2021"/>
-          <w:spacing w:val="-5"/>
-          <w:sz w:val="28"/>
-          <w:szCs w:val="28"/>
-        </w:rPr>
-      </w:pPr>
-      <w:r>
-        <w:rPr>
-          <w:bCs/>
-          <w:color w:val="1F2021"/>
-          <w:spacing w:val="-5"/>
-          <w:sz w:val="28"/>
-          <w:szCs w:val="28"/>
-        </w:rPr>
-        <w:t>4. Количество груза.</w:t>
-      </w:r>
-    </w:p>
-    <w:p>
-      <w:pPr>
-        <w:pStyle w:val="a6"/>
-        <w:shd w:val="clear" w:color="auto" w:fill="FFFFFF"/>
-        <w:spacing w:before="0" w:beforeAutospacing="0" w:after="90" w:afterAutospacing="0" w:line="300" w:lineRule="atLeast"/>
-        <w:ind w:firstLine="284"/>
-        <w:jc w:val="both"/>
-        <w:rPr>
-          <w:bCs/>
-          <w:color w:val="1F2021"/>
-          <w:spacing w:val="-5"/>
-          <w:sz w:val="28"/>
-          <w:szCs w:val="28"/>
-        </w:rPr>
-      </w:pPr>
-      <w:r>
-        <w:rPr>
-          <w:bCs/>
-          <w:color w:val="1F2021"/>
-          <w:spacing w:val="-5"/>
-          <w:sz w:val="28"/>
-          <w:szCs w:val="28"/>
-        </w:rPr>
-        <w:t>10. Условия перевозки.</w:t>
-      </w:r>
-    </w:p>
-    <w:p>
-      <w:pPr>
-        <w:pStyle w:val="a6"/>
-        <w:shd w:val="clear" w:color="auto" w:fill="FFFFFF"/>
-        <w:spacing w:before="0" w:beforeAutospacing="0" w:after="90" w:afterAutospacing="0" w:line="300" w:lineRule="atLeast"/>
-        <w:ind w:firstLine="284"/>
-        <w:jc w:val="both"/>
-        <w:rPr>
-          <w:bCs/>
-          <w:color w:val="1F2021"/>
-          <w:spacing w:val="-5"/>
-          <w:sz w:val="28"/>
-          <w:szCs w:val="28"/>
-        </w:rPr>
-      </w:pPr>
-      <w:r>
-        <w:rPr>
-          <w:bCs/>
-          <w:color w:val="1F2021"/>
-          <w:spacing w:val="-5"/>
-          <w:sz w:val="28"/>
-          <w:szCs w:val="28"/>
-        </w:rPr>
-        <w:t>Каждая задача имеет определенный набор ограничений. Большое распространение в настоящее время получили задачи, учитывающие временной фактор, что связано не только с необходимостью исполнения заказов в срок, но и с ужесточением трудового законодательства, предписывающего, сколько времени водитель ТС может находиться за рулем в течение дня. Приведенное семейство свойств позволяет сформировать широкий класс задач транспортной логистики. Рассмотрим некоторые из наиболее распространенных задач.</w:t>
-      </w:r>
-    </w:p>
-    <w:p>
-      <w:pPr>
-        <w:pStyle w:val="a6"/>
-        <w:shd w:val="clear" w:color="auto" w:fill="FFFFFF"/>
-        <w:spacing w:before="0" w:beforeAutospacing="0" w:after="90" w:afterAutospacing="0" w:line="300" w:lineRule="atLeast"/>
-        <w:ind w:firstLine="284"/>
-        <w:jc w:val="both"/>
-        <w:rPr>
-          <w:bCs/>
-          <w:color w:val="1F2021"/>
-          <w:spacing w:val="-5"/>
-          <w:sz w:val="28"/>
-          <w:szCs w:val="28"/>
-        </w:rPr>
-      </w:pPr>
-    </w:p>
-    <w:p>
-      <w:pPr>
-        <w:spacing w:after="160" w:line="259" w:lineRule="auto"/>
-        <w:rPr>
-          <w:bCs/>
-          <w:color w:val="1F2021"/>
-          <w:spacing w:val="-5"/>
-          <w:sz w:val="28"/>
-          <w:szCs w:val="28"/>
-        </w:rPr>
-      </w:pPr>
-      <w:r>
-        <w:rPr>
-          <w:bCs/>
-          <w:color w:val="1F2021"/>
-          <w:spacing w:val="-5"/>
-          <w:sz w:val="28"/>
-          <w:szCs w:val="28"/>
-        </w:rPr>
-        <w:br w:type="page"/>
-      </w:r>
-    </w:p>
-    <w:p>
-      <w:pPr>
-        <w:pStyle w:val="1"/>
-        <w:jc w:val="center"/>
-        <w:rPr>
-          <w:rFonts w:ascii="Times New Roman" w:hAnsi="Times New Roman" w:cs="Times New Roman"/>
-        </w:rPr>
-      </w:pPr>
-      <w:r>
-        <w:rPr>
-          <w:rFonts w:ascii="Times New Roman" w:hAnsi="Times New Roman" w:cs="Times New Roman"/>
-        </w:rPr>
-        <w:lastRenderedPageBreak/>
-        <w:t>Основная часть</w:t>
-      </w:r>
-    </w:p>
-    <w:p>
-      <w:pPr>
-        <w:pStyle w:val="a6"/>
-        <w:shd w:val="clear" w:color="auto" w:fill="FFFFFF"/>
-        <w:spacing w:before="0" w:beforeAutospacing="0" w:after="90" w:afterAutospacing="0" w:line="300" w:lineRule="atLeast"/>
-        <w:ind w:firstLine="284"/>
-        <w:jc w:val="both"/>
-        <w:rPr>
-          <w:bCs/>
-          <w:color w:val="1F2021"/>
-          <w:spacing w:val="-5"/>
-          <w:sz w:val="28"/>
-          <w:szCs w:val="28"/>
-        </w:rPr>
-      </w:pPr>
-    </w:p>
-    <w:p>
-      <w:pPr>
-        <w:spacing w:line="360" w:lineRule="auto"/>
-        <w:ind w:left="-709" w:firstLine="284"/>
-        <w:jc w:val="both"/>
-        <w:rPr>
-          <w:sz w:val="28"/>
-        </w:rPr>
-      </w:pPr>
     </w:p>
     <w:p>
       <w:pPr>
@@ -3473,7 +4467,21 @@
         <w:rPr>
           <w:sz w:val="28"/>
         </w:rPr>
-        <w:t>У нас есть матрица включающая в себя стоимости, запасы и потребности</w:t>
+        <w:t xml:space="preserve">У нас есть </w:t>
+      </w:r>
+      <w:proofErr w:type="gramStart"/>
+      <w:r>
+        <w:rPr>
+          <w:sz w:val="28"/>
+        </w:rPr>
+        <w:t>матрица</w:t>
+      </w:r>
+      <w:proofErr w:type="gramEnd"/>
+      <w:r>
+        <w:rPr>
+          <w:sz w:val="28"/>
+        </w:rPr>
+        <w:t xml:space="preserve"> включающая в себя стоимости, запасы и потребности</w:t>
       </w:r>
     </w:p>
     <w:p>
@@ -3484,8 +4492,6 @@
           <w:sz w:val="28"/>
         </w:rPr>
       </w:pPr>
-      <w:bookmarkStart w:id="2" w:name="_GoBack"/>
-      <w:bookmarkEnd w:id="2"/>
     </w:p>
     <w:p>
       <w:pPr>
@@ -3597,7 +4603,16 @@
           <w:sz w:val="28"/>
           <w:szCs w:val="28"/>
         </w:rPr>
-        <w:t>1. Используя метод наименьшей стоимости, построим первый опорный план транспортной задачи. Суть метода заключается в том, что из всей таблицы стоимостей выбирают наименьшую, и в клетку, которая ей соответствует, помещают меньшее из чисел a</w:t>
+        <w:t xml:space="preserve">1. Используя метод наименьшей стоимости, построим первый опорный план транспортной задачи. Суть метода заключается в том, что из всей таблицы стоимостей выбирают наименьшую, и в клетку, которая ей соответствует, помещают меньшее из чисел </w:t>
+      </w:r>
+      <w:proofErr w:type="spellStart"/>
+      <w:r>
+        <w:rPr>
+          <w:color w:val="333333"/>
+          <w:sz w:val="28"/>
+          <w:szCs w:val="28"/>
+        </w:rPr>
+        <w:t>a</w:t>
       </w:r>
       <w:r>
         <w:rPr>
@@ -3608,13 +4623,23 @@
         </w:rPr>
         <w:t>i</w:t>
       </w:r>
+      <w:proofErr w:type="spellEnd"/>
       <w:r>
         <w:rPr>
           <w:color w:val="333333"/>
           <w:sz w:val="28"/>
           <w:szCs w:val="28"/>
         </w:rPr>
-        <w:t>, или b</w:t>
+        <w:t xml:space="preserve">, или </w:t>
+      </w:r>
+      <w:proofErr w:type="spellStart"/>
+      <w:r>
+        <w:rPr>
+          <w:color w:val="333333"/>
+          <w:sz w:val="28"/>
+          <w:szCs w:val="28"/>
+        </w:rPr>
+        <w:t>b</w:t>
       </w:r>
       <w:r>
         <w:rPr>
@@ -3625,6 +4650,7 @@
         </w:rPr>
         <w:t>j</w:t>
       </w:r>
+      <w:proofErr w:type="spellEnd"/>
       <w:r>
         <w:rPr>
           <w:color w:val="333333"/>
@@ -3648,7 +4674,25 @@
           <w:szCs w:val="28"/>
         </w:rPr>
         <w:br/>
-        <w:t>Затем, из рассмотрения исключают либо строку, соответствующую поставщику, запасы которого полностью израсходованы, либо столбец, соответствующий потребителю, потребности которого полностью удовлетворены, либо и строку и столбец, если израсходованы запасы поставщика и удовлетворены потребности потребителя.</w:t>
+        <w:t xml:space="preserve">Затем, из рассмотрения исключают либо строку, соответствующую поставщику, запасы которого полностью израсходованы, либо столбец, соответствующий потребителю, потребности которого полностью удовлетворены, либо и </w:t>
+      </w:r>
+      <w:proofErr w:type="gramStart"/>
+      <w:r>
+        <w:rPr>
+          <w:color w:val="333333"/>
+          <w:sz w:val="28"/>
+          <w:szCs w:val="28"/>
+        </w:rPr>
+        <w:t>строку</w:t>
+      </w:r>
+      <w:proofErr w:type="gramEnd"/>
+      <w:r>
+        <w:rPr>
+          <w:color w:val="333333"/>
+          <w:sz w:val="28"/>
+          <w:szCs w:val="28"/>
+        </w:rPr>
+        <w:t xml:space="preserve"> и столбец, если израсходованы запасы поставщика и удовлетворены потребности потребителя.</w:t>
       </w:r>
     </w:p>
     <w:p>
@@ -3736,7 +4780,23 @@
           <w:sz w:val="28"/>
           <w:szCs w:val="28"/>
         </w:rPr>
-        <w:t> = min(6,4) = 4.</w:t>
+        <w:t xml:space="preserve"> = </w:t>
+      </w:r>
+      <w:proofErr w:type="spellStart"/>
+      <w:r>
+        <w:rPr>
+          <w:sz w:val="28"/>
+          <w:szCs w:val="28"/>
+        </w:rPr>
+        <w:t>min</w:t>
+      </w:r>
+      <w:proofErr w:type="spellEnd"/>
+      <w:r>
+        <w:rPr>
+          <w:sz w:val="28"/>
+          <w:szCs w:val="28"/>
+        </w:rPr>
+        <w:t>(6,4) = 4.</w:t>
       </w:r>
     </w:p>
     <w:p>
@@ -3806,6 +4866,7 @@
                 <w:sz w:val="28"/>
                 <w:szCs w:val="28"/>
               </w:rPr>
+              <w:lastRenderedPageBreak/>
               <w:t>1</w:t>
             </w:r>
           </w:p>
@@ -4837,7 +5898,27 @@
           <w:szCs w:val="28"/>
           <w:shd w:val="clear" w:color="auto" w:fill="FFFFFF"/>
         </w:rPr>
-        <w:t> = min(2,6) = 2.</w:t>
+        <w:t xml:space="preserve"> = </w:t>
+      </w:r>
+      <w:proofErr w:type="spellStart"/>
+      <w:r>
+        <w:rPr>
+          <w:color w:val="333333"/>
+          <w:sz w:val="28"/>
+          <w:szCs w:val="28"/>
+          <w:shd w:val="clear" w:color="auto" w:fill="FFFFFF"/>
+        </w:rPr>
+        <w:t>min</w:t>
+      </w:r>
+      <w:proofErr w:type="spellEnd"/>
+      <w:r>
+        <w:rPr>
+          <w:color w:val="333333"/>
+          <w:sz w:val="28"/>
+          <w:szCs w:val="28"/>
+          <w:shd w:val="clear" w:color="auto" w:fill="FFFFFF"/>
+        </w:rPr>
+        <w:t>(2,6) = 2.</w:t>
       </w:r>
     </w:p>
     <w:p>
@@ -5938,7 +7019,27 @@
           <w:szCs w:val="28"/>
           <w:shd w:val="clear" w:color="auto" w:fill="FFFFFF"/>
         </w:rPr>
-        <w:t> = min(8,4) = 4.</w:t>
+        <w:t xml:space="preserve"> = </w:t>
+      </w:r>
+      <w:proofErr w:type="spellStart"/>
+      <w:r>
+        <w:rPr>
+          <w:color w:val="333333"/>
+          <w:sz w:val="28"/>
+          <w:szCs w:val="28"/>
+          <w:shd w:val="clear" w:color="auto" w:fill="FFFFFF"/>
+        </w:rPr>
+        <w:t>min</w:t>
+      </w:r>
+      <w:proofErr w:type="spellEnd"/>
+      <w:r>
+        <w:rPr>
+          <w:color w:val="333333"/>
+          <w:sz w:val="28"/>
+          <w:szCs w:val="28"/>
+          <w:shd w:val="clear" w:color="auto" w:fill="FFFFFF"/>
+        </w:rPr>
+        <w:t>(8,4) = 4.</w:t>
       </w:r>
     </w:p>
     <w:p>
@@ -6984,7 +8085,6 @@
           <w:szCs w:val="28"/>
           <w:shd w:val="clear" w:color="auto" w:fill="FFFFFF"/>
         </w:rPr>
-        <w:lastRenderedPageBreak/>
         <w:t>Искомый элемент равен c</w:t>
       </w:r>
       <w:r>
@@ -7040,7 +8140,27 @@
           <w:szCs w:val="28"/>
           <w:shd w:val="clear" w:color="auto" w:fill="FFFFFF"/>
         </w:rPr>
-        <w:t> = min(10,8) = 8.</w:t>
+        <w:t xml:space="preserve"> = </w:t>
+      </w:r>
+      <w:proofErr w:type="spellStart"/>
+      <w:r>
+        <w:rPr>
+          <w:color w:val="333333"/>
+          <w:sz w:val="28"/>
+          <w:szCs w:val="28"/>
+          <w:shd w:val="clear" w:color="auto" w:fill="FFFFFF"/>
+        </w:rPr>
+        <w:t>min</w:t>
+      </w:r>
+      <w:proofErr w:type="spellEnd"/>
+      <w:r>
+        <w:rPr>
+          <w:color w:val="333333"/>
+          <w:sz w:val="28"/>
+          <w:szCs w:val="28"/>
+          <w:shd w:val="clear" w:color="auto" w:fill="FFFFFF"/>
+        </w:rPr>
+        <w:t>(10,8) = 8.</w:t>
       </w:r>
     </w:p>
     <w:p>
@@ -8141,7 +9261,27 @@
           <w:szCs w:val="28"/>
           <w:shd w:val="clear" w:color="auto" w:fill="FFFFFF"/>
         </w:rPr>
-        <w:t> = min(2,8) = 2.</w:t>
+        <w:t xml:space="preserve"> = </w:t>
+      </w:r>
+      <w:proofErr w:type="spellStart"/>
+      <w:r>
+        <w:rPr>
+          <w:color w:val="333333"/>
+          <w:sz w:val="28"/>
+          <w:szCs w:val="28"/>
+          <w:shd w:val="clear" w:color="auto" w:fill="FFFFFF"/>
+        </w:rPr>
+        <w:t>min</w:t>
+      </w:r>
+      <w:proofErr w:type="spellEnd"/>
+      <w:r>
+        <w:rPr>
+          <w:color w:val="333333"/>
+          <w:sz w:val="28"/>
+          <w:szCs w:val="28"/>
+          <w:shd w:val="clear" w:color="auto" w:fill="FFFFFF"/>
+        </w:rPr>
+        <w:t>(2,8) = 2.</w:t>
       </w:r>
     </w:p>
     <w:p>
@@ -9242,7 +10382,27 @@
           <w:szCs w:val="28"/>
           <w:shd w:val="clear" w:color="auto" w:fill="FFFFFF"/>
         </w:rPr>
-        <w:t> = min(4,6) = 4.</w:t>
+        <w:t xml:space="preserve"> = </w:t>
+      </w:r>
+      <w:proofErr w:type="spellStart"/>
+      <w:r>
+        <w:rPr>
+          <w:color w:val="333333"/>
+          <w:sz w:val="28"/>
+          <w:szCs w:val="28"/>
+          <w:shd w:val="clear" w:color="auto" w:fill="FFFFFF"/>
+        </w:rPr>
+        <w:t>min</w:t>
+      </w:r>
+      <w:proofErr w:type="spellEnd"/>
+      <w:r>
+        <w:rPr>
+          <w:color w:val="333333"/>
+          <w:sz w:val="28"/>
+          <w:szCs w:val="28"/>
+          <w:shd w:val="clear" w:color="auto" w:fill="FFFFFF"/>
+        </w:rPr>
+        <w:t>(4,6) = 4.</w:t>
       </w:r>
     </w:p>
     <w:p>
@@ -10288,6 +11448,7 @@
           <w:szCs w:val="28"/>
           <w:shd w:val="clear" w:color="auto" w:fill="FFFFFF"/>
         </w:rPr>
+        <w:lastRenderedPageBreak/>
         <w:t>Искомый элемент равен c</w:t>
       </w:r>
       <w:r>
@@ -10343,7 +11504,27 @@
           <w:szCs w:val="28"/>
           <w:shd w:val="clear" w:color="auto" w:fill="FFFFFF"/>
         </w:rPr>
-        <w:t> = min(2,2) = 2.</w:t>
+        <w:t xml:space="preserve"> = </w:t>
+      </w:r>
+      <w:proofErr w:type="spellStart"/>
+      <w:r>
+        <w:rPr>
+          <w:color w:val="333333"/>
+          <w:sz w:val="28"/>
+          <w:szCs w:val="28"/>
+          <w:shd w:val="clear" w:color="auto" w:fill="FFFFFF"/>
+        </w:rPr>
+        <w:t>min</w:t>
+      </w:r>
+      <w:proofErr w:type="spellEnd"/>
+      <w:r>
+        <w:rPr>
+          <w:color w:val="333333"/>
+          <w:sz w:val="28"/>
+          <w:szCs w:val="28"/>
+          <w:shd w:val="clear" w:color="auto" w:fill="FFFFFF"/>
+        </w:rPr>
+        <w:t>(2,2) = 2.</w:t>
       </w:r>
     </w:p>
     <w:p>
@@ -14355,7 +15536,17 @@
           <w:szCs w:val="28"/>
           <w:shd w:val="clear" w:color="auto" w:fill="FFFFFF"/>
         </w:rPr>
-        <w:t>4. Проверим оптимальность опорного плана. Найдем потенциалы u</w:t>
+        <w:t xml:space="preserve">4. Проверим оптимальность опорного плана. Найдем потенциалы </w:t>
+      </w:r>
+      <w:proofErr w:type="spellStart"/>
+      <w:r>
+        <w:rPr>
+          <w:color w:val="333333"/>
+          <w:sz w:val="28"/>
+          <w:szCs w:val="28"/>
+          <w:shd w:val="clear" w:color="auto" w:fill="FFFFFF"/>
+        </w:rPr>
+        <w:t>u</w:t>
       </w:r>
       <w:r>
         <w:rPr>
@@ -14367,6 +15558,7 @@
         </w:rPr>
         <w:t>i</w:t>
       </w:r>
+      <w:proofErr w:type="spellEnd"/>
       <w:r>
         <w:rPr>
           <w:color w:val="333333"/>
@@ -14374,7 +15566,17 @@
           <w:szCs w:val="28"/>
           <w:shd w:val="clear" w:color="auto" w:fill="FFFFFF"/>
         </w:rPr>
-        <w:t>, v</w:t>
+        <w:t xml:space="preserve">, </w:t>
+      </w:r>
+      <w:proofErr w:type="spellStart"/>
+      <w:r>
+        <w:rPr>
+          <w:color w:val="333333"/>
+          <w:sz w:val="28"/>
+          <w:szCs w:val="28"/>
+          <w:shd w:val="clear" w:color="auto" w:fill="FFFFFF"/>
+        </w:rPr>
+        <w:t>v</w:t>
       </w:r>
       <w:r>
         <w:rPr>
@@ -14386,6 +15588,7 @@
         </w:rPr>
         <w:t>j</w:t>
       </w:r>
+      <w:proofErr w:type="spellEnd"/>
       <w:r>
         <w:rPr>
           <w:color w:val="333333"/>
@@ -14393,7 +15596,17 @@
           <w:szCs w:val="28"/>
           <w:shd w:val="clear" w:color="auto" w:fill="FFFFFF"/>
         </w:rPr>
-        <w:t>. по занятым клеткам таблицы, в которых u</w:t>
+        <w:t xml:space="preserve">. по занятым клеткам таблицы, в которых </w:t>
+      </w:r>
+      <w:proofErr w:type="spellStart"/>
+      <w:r>
+        <w:rPr>
+          <w:color w:val="333333"/>
+          <w:sz w:val="28"/>
+          <w:szCs w:val="28"/>
+          <w:shd w:val="clear" w:color="auto" w:fill="FFFFFF"/>
+        </w:rPr>
+        <w:t>u</w:t>
       </w:r>
       <w:r>
         <w:rPr>
@@ -14405,6 +15618,7 @@
         </w:rPr>
         <w:t>i</w:t>
       </w:r>
+      <w:proofErr w:type="spellEnd"/>
       <w:r>
         <w:rPr>
           <w:color w:val="333333"/>
@@ -14412,7 +15626,17 @@
           <w:szCs w:val="28"/>
           <w:shd w:val="clear" w:color="auto" w:fill="FFFFFF"/>
         </w:rPr>
-        <w:t> + v</w:t>
+        <w:t xml:space="preserve"> + </w:t>
+      </w:r>
+      <w:proofErr w:type="spellStart"/>
+      <w:r>
+        <w:rPr>
+          <w:color w:val="333333"/>
+          <w:sz w:val="28"/>
+          <w:szCs w:val="28"/>
+          <w:shd w:val="clear" w:color="auto" w:fill="FFFFFF"/>
+        </w:rPr>
+        <w:t>v</w:t>
       </w:r>
       <w:r>
         <w:rPr>
@@ -14424,6 +15648,7 @@
         </w:rPr>
         <w:t>j</w:t>
       </w:r>
+      <w:proofErr w:type="spellEnd"/>
       <w:r>
         <w:rPr>
           <w:color w:val="333333"/>
@@ -14431,7 +15656,17 @@
           <w:szCs w:val="28"/>
           <w:shd w:val="clear" w:color="auto" w:fill="FFFFFF"/>
         </w:rPr>
-        <w:t> = c</w:t>
+        <w:t xml:space="preserve"> = </w:t>
+      </w:r>
+      <w:proofErr w:type="spellStart"/>
+      <w:r>
+        <w:rPr>
+          <w:color w:val="333333"/>
+          <w:sz w:val="28"/>
+          <w:szCs w:val="28"/>
+          <w:shd w:val="clear" w:color="auto" w:fill="FFFFFF"/>
+        </w:rPr>
+        <w:t>c</w:t>
       </w:r>
       <w:r>
         <w:rPr>
@@ -14443,6 +15678,7 @@
         </w:rPr>
         <w:t>ij</w:t>
       </w:r>
+      <w:proofErr w:type="spellEnd"/>
       <w:r>
         <w:rPr>
           <w:color w:val="333333"/>
@@ -15522,7 +16758,16 @@
           <w:sz w:val="28"/>
           <w:szCs w:val="28"/>
         </w:rPr>
-        <w:t>Опорный план не является оптимальным, так как существуют оценки свободных клеток для которых u</w:t>
+        <w:t xml:space="preserve">Опорный план не является оптимальным, так как существуют оценки свободных клеток для которых </w:t>
+      </w:r>
+      <w:proofErr w:type="spellStart"/>
+      <w:r>
+        <w:rPr>
+          <w:color w:val="333333"/>
+          <w:sz w:val="28"/>
+          <w:szCs w:val="28"/>
+        </w:rPr>
+        <w:t>u</w:t>
       </w:r>
       <w:r>
         <w:rPr>
@@ -15533,13 +16778,23 @@
         </w:rPr>
         <w:t>i</w:t>
       </w:r>
+      <w:proofErr w:type="spellEnd"/>
       <w:r>
         <w:rPr>
           <w:color w:val="333333"/>
           <w:sz w:val="28"/>
           <w:szCs w:val="28"/>
         </w:rPr>
-        <w:t> + v</w:t>
+        <w:t xml:space="preserve"> + </w:t>
+      </w:r>
+      <w:proofErr w:type="spellStart"/>
+      <w:r>
+        <w:rPr>
+          <w:color w:val="333333"/>
+          <w:sz w:val="28"/>
+          <w:szCs w:val="28"/>
+        </w:rPr>
+        <w:t>v</w:t>
       </w:r>
       <w:r>
         <w:rPr>
@@ -15550,13 +16805,23 @@
         </w:rPr>
         <w:t>j</w:t>
       </w:r>
+      <w:proofErr w:type="spellEnd"/>
       <w:r>
         <w:rPr>
           <w:color w:val="333333"/>
           <w:sz w:val="28"/>
           <w:szCs w:val="28"/>
         </w:rPr>
-        <w:t> &gt; c</w:t>
+        <w:t xml:space="preserve"> &gt; </w:t>
+      </w:r>
+      <w:proofErr w:type="spellStart"/>
+      <w:r>
+        <w:rPr>
+          <w:color w:val="333333"/>
+          <w:sz w:val="28"/>
+          <w:szCs w:val="28"/>
+        </w:rPr>
+        <w:t>c</w:t>
       </w:r>
       <w:r>
         <w:rPr>
@@ -15567,6 +16832,7 @@
         </w:rPr>
         <w:t>ij</w:t>
       </w:r>
+      <w:proofErr w:type="spellEnd"/>
       <w:r>
         <w:rPr>
           <w:color w:val="333333"/>
@@ -17090,7 +18356,16 @@
           <w:sz w:val="28"/>
           <w:szCs w:val="28"/>
         </w:rPr>
-        <w:t>Из грузов х</w:t>
+        <w:t xml:space="preserve">Из грузов </w:t>
+      </w:r>
+      <w:proofErr w:type="spellStart"/>
+      <w:r>
+        <w:rPr>
+          <w:color w:val="333333"/>
+          <w:sz w:val="28"/>
+          <w:szCs w:val="28"/>
+        </w:rPr>
+        <w:t>х</w:t>
       </w:r>
       <w:r>
         <w:rPr>
@@ -17101,13 +18376,41 @@
         </w:rPr>
         <w:t>ij</w:t>
       </w:r>
+      <w:proofErr w:type="spellEnd"/>
       <w:r>
         <w:rPr>
           <w:color w:val="333333"/>
           <w:sz w:val="28"/>
           <w:szCs w:val="28"/>
         </w:rPr>
-        <w:t> стоящих в минусовых клетках, выбираем наименьшее, т.е. у = min (1, 2) = 2. Прибавляем 2 к объемам грузов, стоящих в плюсовых клетках и вычитаем 2 из Х</w:t>
+        <w:t xml:space="preserve"> стоящих в минусовых клетках, выбираем наименьшее, т.е. у = </w:t>
+      </w:r>
+      <w:proofErr w:type="spellStart"/>
+      <w:r>
+        <w:rPr>
+          <w:color w:val="333333"/>
+          <w:sz w:val="28"/>
+          <w:szCs w:val="28"/>
+        </w:rPr>
+        <w:t>min</w:t>
+      </w:r>
+      <w:proofErr w:type="spellEnd"/>
+      <w:r>
+        <w:rPr>
+          <w:color w:val="333333"/>
+          <w:sz w:val="28"/>
+          <w:szCs w:val="28"/>
+        </w:rPr>
+        <w:t xml:space="preserve"> (1, 2) = 2. Прибавляем 2 к объемам грузов, стоящих в плюсовых клетках и вычитаем 2 из </w:t>
+      </w:r>
+      <w:proofErr w:type="spellStart"/>
+      <w:r>
+        <w:rPr>
+          <w:color w:val="333333"/>
+          <w:sz w:val="28"/>
+          <w:szCs w:val="28"/>
+        </w:rPr>
+        <w:t>Х</w:t>
       </w:r>
       <w:r>
         <w:rPr>
@@ -17118,6 +18421,7 @@
         </w:rPr>
         <w:t>ij</w:t>
       </w:r>
+      <w:proofErr w:type="spellEnd"/>
       <w:r>
         <w:rPr>
           <w:color w:val="333333"/>
@@ -17467,7 +18771,7 @@
             <w:rStyle w:val="af"/>
             <w:noProof/>
           </w:rPr>
-          <w:t>5</w:t>
+          <w:t>14</w:t>
         </w:r>
         <w:r>
           <w:rPr>
@@ -19304,7 +20608,7 @@
 </file>
 
 <file path=customXml/itemProps1.xml><?xml version="1.0" encoding="utf-8"?>
-<ds:datastoreItem xmlns:ds="http://schemas.openxmlformats.org/officeDocument/2006/customXml" ds:itemID="{7DFE9E00-F2F3-4E94-A3EF-E1D0D8E7B45D}">
+<ds:datastoreItem xmlns:ds="http://schemas.openxmlformats.org/officeDocument/2006/customXml" ds:itemID="{BF957F39-7C32-46D8-8AC1-948E6EE5B50F}">
   <ds:schemaRefs>
     <ds:schemaRef ds:uri="http://schemas.openxmlformats.org/officeDocument/2006/bibliography"/>
   </ds:schemaRefs>

</xml_diff>